<commit_message>
Modified instructions for students: * made course names specific to Carleton * added thought questions at the end
</commit_message>
<xml_diff>
--- a/hiring/hiring_instructions.docx
+++ b/hiring/hiring_instructions.docx
@@ -37,7 +37,41 @@
           <w:sz w:val="18"/>
           <w:szCs w:val="18"/>
         </w:rPr>
-        <w:t>Exercise by Evan Peck (Bucknell) for CSCI 203</w:t>
+        <w:t xml:space="preserve">Exercise </w:t>
+      </w:r>
+      <w:r>
+        <w:rPr>
+          <w:rFonts w:ascii="Avenir Book" w:hAnsi="Avenir Book"/>
+          <w:sz w:val="18"/>
+          <w:szCs w:val="18"/>
+        </w:rPr>
+        <w:t xml:space="preserve">originally </w:t>
+      </w:r>
+      <w:r>
+        <w:rPr>
+          <w:rFonts w:ascii="Avenir Book" w:hAnsi="Avenir Book"/>
+          <w:sz w:val="18"/>
+          <w:szCs w:val="18"/>
+        </w:rPr>
+        <w:t>by Evan Peck (Bucknell) for CSCI 203</w:t>
+      </w:r>
+    </w:p>
+    <w:p>
+      <w:pPr>
+        <w:jc w:val="center"/>
+        <w:rPr>
+          <w:rFonts w:ascii="Avenir Book" w:hAnsi="Avenir Book"/>
+          <w:sz w:val="18"/>
+          <w:szCs w:val="18"/>
+        </w:rPr>
+      </w:pPr>
+      <w:r>
+        <w:rPr>
+          <w:rFonts w:ascii="Avenir Book" w:hAnsi="Avenir Book"/>
+          <w:sz w:val="18"/>
+          <w:szCs w:val="18"/>
+        </w:rPr>
+        <w:t>Modified by Amy Csizmar Dalal (Carleton) for CS 111</w:t>
       </w:r>
     </w:p>
     <w:p>
@@ -389,7 +423,16 @@
           <w:sz w:val="22"/>
           <w:szCs w:val="22"/>
         </w:rPr>
-        <w:t>Software Engineering (2 index):</w:t>
+        <w:t>Software Design</w:t>
+      </w:r>
+      <w:r>
+        <w:rPr>
+          <w:rFonts w:ascii="Avenir Book" w:hAnsi="Avenir Book"/>
+          <w:b/>
+          <w:sz w:val="22"/>
+          <w:szCs w:val="22"/>
+        </w:rPr>
+        <w:t xml:space="preserve"> (2 index):</w:t>
       </w:r>
       <w:r>
         <w:rPr>
@@ -461,7 +504,25 @@
           <w:sz w:val="22"/>
           <w:szCs w:val="22"/>
         </w:rPr>
-        <w:t>Computer Organization (4 index)</w:t>
+        <w:t>Computer Organization</w:t>
+      </w:r>
+      <w:r>
+        <w:rPr>
+          <w:rFonts w:ascii="Avenir Book" w:hAnsi="Avenir Book"/>
+          <w:b/>
+          <w:sz w:val="22"/>
+          <w:szCs w:val="22"/>
+        </w:rPr>
+        <w:t xml:space="preserve"> and Architecture</w:t>
+      </w:r>
+      <w:r>
+        <w:rPr>
+          <w:rFonts w:ascii="Avenir Book" w:hAnsi="Avenir Book"/>
+          <w:b/>
+          <w:sz w:val="22"/>
+          <w:szCs w:val="22"/>
+        </w:rPr>
+        <w:t xml:space="preserve"> (4 index)</w:t>
       </w:r>
       <w:r>
         <w:rPr>
@@ -561,7 +622,26 @@
           <w:sz w:val="22"/>
           <w:szCs w:val="22"/>
         </w:rPr>
-        <w:t>Overall College GPA</w:t>
+        <w:t xml:space="preserve">Overall </w:t>
+      </w:r>
+      <w:r>
+        <w:rPr>
+          <w:rFonts w:ascii="Avenir Book" w:hAnsi="Avenir Book"/>
+          <w:b/>
+          <w:i/>
+          <w:sz w:val="22"/>
+          <w:szCs w:val="22"/>
+        </w:rPr>
+        <w:t>College</w:t>
+      </w:r>
+      <w:r>
+        <w:rPr>
+          <w:rFonts w:ascii="Avenir Book" w:hAnsi="Avenir Book"/>
+          <w:b/>
+          <w:sz w:val="22"/>
+          <w:szCs w:val="22"/>
+        </w:rPr>
+        <w:t xml:space="preserve"> GPA</w:t>
       </w:r>
       <w:r>
         <w:rPr>
@@ -914,93 +994,216 @@
         </w:rPr>
         <w:t>hiring.py</w:t>
       </w:r>
+      <w:r>
+        <w:rPr>
+          <w:rFonts w:ascii="Avenir Book" w:hAnsi="Avenir Book"/>
+          <w:sz w:val="22"/>
+          <w:szCs w:val="22"/>
+        </w:rPr>
+        <w:t xml:space="preserve"> that includes a sample list of 10 applicants. See if you can get that working 1</w:t>
+      </w:r>
+      <w:r>
+        <w:rPr>
+          <w:rFonts w:ascii="Avenir Book" w:hAnsi="Avenir Book"/>
+          <w:sz w:val="22"/>
+          <w:szCs w:val="22"/>
+          <w:vertAlign w:val="superscript"/>
+        </w:rPr>
+        <w:t>st</w:t>
+      </w:r>
+      <w:r>
+        <w:rPr>
+          <w:rFonts w:ascii="Avenir Book" w:hAnsi="Avenir Book"/>
+          <w:sz w:val="22"/>
+          <w:szCs w:val="22"/>
+        </w:rPr>
+        <w:t xml:space="preserve">. After that, try using the data from </w:t>
+      </w:r>
+      <w:r>
+        <w:rPr>
+          <w:rFonts w:ascii="Courier New" w:hAnsi="Courier New" w:cs="Courier New"/>
+          <w:sz w:val="22"/>
+          <w:szCs w:val="22"/>
+        </w:rPr>
+        <w:t>allApps.py</w:t>
+      </w:r>
+      <w:r>
+        <w:rPr>
+          <w:rFonts w:ascii="Avenir Book" w:hAnsi="Avenir Book"/>
+          <w:sz w:val="22"/>
+          <w:szCs w:val="22"/>
+        </w:rPr>
+        <w:t xml:space="preserve"> (changing </w:t>
+      </w:r>
+      <w:proofErr w:type="spellStart"/>
+      <w:r>
+        <w:rPr>
+          <w:rFonts w:ascii="Courier New" w:hAnsi="Courier New" w:cs="Courier New"/>
+          <w:sz w:val="22"/>
+          <w:szCs w:val="22"/>
+        </w:rPr>
+        <w:t>exampleList</w:t>
+      </w:r>
+      <w:proofErr w:type="spellEnd"/>
+      <w:r>
+        <w:rPr>
+          <w:rFonts w:ascii="Avenir Book" w:hAnsi="Avenir Book"/>
+          <w:sz w:val="22"/>
+          <w:szCs w:val="22"/>
+        </w:rPr>
+        <w:t xml:space="preserve"> to </w:t>
+      </w:r>
+      <w:proofErr w:type="spellStart"/>
+      <w:r>
+        <w:rPr>
+          <w:rFonts w:ascii="Courier New" w:hAnsi="Courier New" w:cs="Courier New"/>
+          <w:sz w:val="22"/>
+          <w:szCs w:val="22"/>
+        </w:rPr>
+        <w:t>lottaApps</w:t>
+      </w:r>
+      <w:proofErr w:type="spellEnd"/>
+      <w:r>
+        <w:rPr>
+          <w:rFonts w:ascii="Avenir Book" w:hAnsi="Avenir Book"/>
+          <w:sz w:val="22"/>
+          <w:szCs w:val="22"/>
+        </w:rPr>
+        <w:t xml:space="preserve"> in your code)</w:t>
+      </w:r>
+      <w:r>
+        <w:rPr>
+          <w:rFonts w:ascii="Avenir Book" w:hAnsi="Avenir Book"/>
+          <w:sz w:val="22"/>
+          <w:szCs w:val="22"/>
+        </w:rPr>
+        <w:t>, which contains a list of approximately 5000 applicants!</w:t>
+      </w:r>
+    </w:p>
+    <w:p>
+      <w:pPr>
+        <w:rPr>
+          <w:rFonts w:ascii="Avenir Book" w:hAnsi="Avenir Book"/>
+          <w:sz w:val="22"/>
+          <w:szCs w:val="22"/>
+        </w:rPr>
+      </w:pPr>
+    </w:p>
+    <w:p>
+      <w:pPr>
+        <w:rPr>
+          <w:rFonts w:ascii="Avenir Book" w:hAnsi="Avenir Book"/>
+          <w:sz w:val="22"/>
+          <w:szCs w:val="22"/>
+        </w:rPr>
+      </w:pPr>
+      <w:r>
+        <w:rPr>
+          <w:rFonts w:ascii="Avenir Book" w:hAnsi="Avenir Book"/>
+          <w:sz w:val="22"/>
+          <w:szCs w:val="22"/>
+        </w:rPr>
+        <w:lastRenderedPageBreak/>
+        <w:t>As you develop your function, examine the results, and refine your algorithm, jot down notes along the way. What were your initial assumptions? How did these assumptions evolve over the course of development?</w:t>
+      </w:r>
+    </w:p>
+    <w:p>
+      <w:pPr>
+        <w:rPr>
+          <w:rFonts w:ascii="Avenir Book" w:hAnsi="Avenir Book"/>
+          <w:sz w:val="22"/>
+          <w:szCs w:val="22"/>
+        </w:rPr>
+      </w:pPr>
+    </w:p>
+    <w:p>
+      <w:pPr>
+        <w:rPr>
+          <w:rFonts w:ascii="Avenir Book" w:hAnsi="Avenir Book"/>
+          <w:sz w:val="22"/>
+          <w:szCs w:val="22"/>
+        </w:rPr>
+      </w:pPr>
+      <w:r>
+        <w:rPr>
+          <w:rFonts w:ascii="Avenir Book" w:hAnsi="Avenir Book"/>
+          <w:sz w:val="22"/>
+          <w:szCs w:val="22"/>
+        </w:rPr>
+        <w:t xml:space="preserve">Compare your generated top candidates with your neighbor’s top candidates. Did you choose </w:t>
+      </w:r>
+      <w:r>
+        <w:rPr>
+          <w:rFonts w:ascii="Avenir Book" w:hAnsi="Avenir Book"/>
+          <w:sz w:val="22"/>
+          <w:szCs w:val="22"/>
+        </w:rPr>
+        <w:t>similar candidates? Where did your discrepancies lie? How did your assumptions impact your results?</w:t>
+      </w:r>
+    </w:p>
+    <w:p>
+      <w:pPr>
+        <w:rPr>
+          <w:rFonts w:ascii="Avenir Book" w:hAnsi="Avenir Book"/>
+          <w:sz w:val="22"/>
+          <w:szCs w:val="22"/>
+        </w:rPr>
+      </w:pPr>
+    </w:p>
+    <w:p>
+      <w:pPr>
+        <w:rPr>
+          <w:rFonts w:ascii="Avenir Book" w:hAnsi="Avenir Book"/>
+          <w:sz w:val="22"/>
+          <w:szCs w:val="22"/>
+        </w:rPr>
+      </w:pPr>
+      <w:r>
+        <w:rPr>
+          <w:rFonts w:ascii="Avenir Book" w:hAnsi="Avenir Book"/>
+          <w:sz w:val="22"/>
+          <w:szCs w:val="22"/>
+        </w:rPr>
+        <w:t xml:space="preserve">At the end of class, I will give you some specific scenarios to consider, but in the </w:t>
+      </w:r>
+      <w:proofErr w:type="gramStart"/>
+      <w:r>
+        <w:rPr>
+          <w:rFonts w:ascii="Avenir Book" w:hAnsi="Avenir Book"/>
+          <w:sz w:val="22"/>
+          <w:szCs w:val="22"/>
+        </w:rPr>
+        <w:t>meantime</w:t>
+      </w:r>
+      <w:proofErr w:type="gramEnd"/>
+      <w:r>
+        <w:rPr>
+          <w:rFonts w:ascii="Avenir Book" w:hAnsi="Avenir Book"/>
+          <w:sz w:val="22"/>
+          <w:szCs w:val="22"/>
+        </w:rPr>
+        <w:t xml:space="preserve"> you might want to think about “corner cases” that your algorithm might miss.</w:t>
+      </w:r>
       <w:bookmarkStart w:id="0" w:name="_GoBack"/>
       <w:bookmarkEnd w:id="0"/>
-      <w:r>
-        <w:rPr>
-          <w:rFonts w:ascii="Avenir Book" w:hAnsi="Avenir Book"/>
-          <w:sz w:val="22"/>
-          <w:szCs w:val="22"/>
-        </w:rPr>
-        <w:t xml:space="preserve"> that includes a sample list of 10 applicants. See if you can get that working 1</w:t>
-      </w:r>
-      <w:r>
-        <w:rPr>
-          <w:rFonts w:ascii="Avenir Book" w:hAnsi="Avenir Book"/>
-          <w:sz w:val="22"/>
-          <w:szCs w:val="22"/>
-          <w:vertAlign w:val="superscript"/>
-        </w:rPr>
-        <w:t>st</w:t>
-      </w:r>
-      <w:r>
-        <w:rPr>
-          <w:rFonts w:ascii="Avenir Book" w:hAnsi="Avenir Book"/>
-          <w:sz w:val="22"/>
-          <w:szCs w:val="22"/>
-        </w:rPr>
-        <w:t xml:space="preserve">. After that, try using the data from </w:t>
-      </w:r>
-      <w:r>
-        <w:rPr>
-          <w:rFonts w:ascii="Courier New" w:hAnsi="Courier New" w:cs="Courier New"/>
-          <w:sz w:val="22"/>
-          <w:szCs w:val="22"/>
-        </w:rPr>
-        <w:t>allApps.py</w:t>
-      </w:r>
-      <w:r>
-        <w:rPr>
-          <w:rFonts w:ascii="Avenir Book" w:hAnsi="Avenir Book"/>
-          <w:sz w:val="22"/>
-          <w:szCs w:val="22"/>
-        </w:rPr>
-        <w:t xml:space="preserve"> (changing </w:t>
-      </w:r>
-      <w:proofErr w:type="spellStart"/>
-      <w:r>
-        <w:rPr>
-          <w:rFonts w:ascii="Courier New" w:hAnsi="Courier New" w:cs="Courier New"/>
-          <w:sz w:val="22"/>
-          <w:szCs w:val="22"/>
-        </w:rPr>
-        <w:t>exampleList</w:t>
-      </w:r>
-      <w:proofErr w:type="spellEnd"/>
-      <w:r>
-        <w:rPr>
-          <w:rFonts w:ascii="Avenir Book" w:hAnsi="Avenir Book"/>
-          <w:sz w:val="22"/>
-          <w:szCs w:val="22"/>
-        </w:rPr>
-        <w:t xml:space="preserve"> to </w:t>
-      </w:r>
-      <w:proofErr w:type="spellStart"/>
-      <w:r>
-        <w:rPr>
-          <w:rFonts w:ascii="Courier New" w:hAnsi="Courier New" w:cs="Courier New"/>
-          <w:sz w:val="22"/>
-          <w:szCs w:val="22"/>
-        </w:rPr>
-        <w:t>lottaApps</w:t>
-      </w:r>
-      <w:proofErr w:type="spellEnd"/>
-      <w:r>
-        <w:rPr>
-          <w:rFonts w:ascii="Avenir Book" w:hAnsi="Avenir Book"/>
-          <w:sz w:val="22"/>
-          <w:szCs w:val="22"/>
-        </w:rPr>
-        <w:t xml:space="preserve"> in your code)</w:t>
-      </w:r>
-      <w:r>
-        <w:rPr>
-          <w:rFonts w:ascii="Avenir Book" w:hAnsi="Avenir Book"/>
-          <w:sz w:val="22"/>
-          <w:szCs w:val="22"/>
-        </w:rPr>
-        <w:t>, which contains a list of approximately 5000 applicants!</w:t>
-      </w:r>
+    </w:p>
+    <w:p>
+      <w:pPr>
+        <w:rPr>
+          <w:rFonts w:ascii="Avenir Book" w:hAnsi="Avenir Book"/>
+          <w:sz w:val="22"/>
+          <w:szCs w:val="22"/>
+        </w:rPr>
+      </w:pPr>
+    </w:p>
+    <w:p>
+      <w:pPr>
+        <w:rPr>
+          <w:rFonts w:ascii="Avenir Book" w:hAnsi="Avenir Book"/>
+          <w:sz w:val="22"/>
+          <w:szCs w:val="22"/>
+        </w:rPr>
+      </w:pPr>
     </w:p>
     <w:p>
       <w:pPr>

</xml_diff>